<commit_message>
adjust Bone length information flie
</commit_message>
<xml_diff>
--- a/BoneLengthInformation.docx
+++ b/BoneLengthInformation.docx
@@ -49,7 +49,7 @@
           <w:sz w:val="24"/>
           <w:szCs w:val="24"/>
         </w:rPr>
-        <w:t>Bone Length</w:t>
+        <w:t>Length of each bone</w:t>
       </w:r>
     </w:p>
     <w:tbl>
@@ -61,9 +61,9 @@
       </w:tblPr>
       <w:tblGrid>
         <w:gridCol w:w="1153"/>
-        <w:gridCol w:w="2413"/>
-        <w:gridCol w:w="1391"/>
-        <w:gridCol w:w="1553"/>
+        <w:gridCol w:w="2244"/>
+        <w:gridCol w:w="1418"/>
+        <w:gridCol w:w="1695"/>
         <w:gridCol w:w="1786"/>
       </w:tblGrid>
       <w:tr>
@@ -74,19 +74,21 @@
           <w:tcPr>
             <w:cnfStyle w:val="001000000000" w:firstRow="0" w:lastRow="0" w:firstColumn="1" w:lastColumn="0" w:oddVBand="0" w:evenVBand="0" w:oddHBand="0" w:evenHBand="0" w:firstRowFirstColumn="0" w:firstRowLastColumn="0" w:lastRowFirstColumn="0" w:lastRowLastColumn="0"/>
             <w:tcW w:w="1153" w:type="dxa"/>
-          </w:tcPr>
-          <w:p>
-            <w:pPr>
-              <w:rPr>
-                <w:rFonts w:ascii="Times New Roman" w:hAnsi="Times New Roman" w:cs="Times New Roman"/>
-                <w:szCs w:val="21"/>
-              </w:rPr>
-            </w:pPr>
-          </w:p>
-        </w:tc>
-        <w:tc>
-          <w:tcPr>
-            <w:tcW w:w="2413" w:type="dxa"/>
+            <w:vAlign w:val="center"/>
+          </w:tcPr>
+          <w:p>
+            <w:pPr>
+              <w:rPr>
+                <w:rFonts w:ascii="Times New Roman" w:hAnsi="Times New Roman" w:cs="Times New Roman"/>
+                <w:szCs w:val="21"/>
+              </w:rPr>
+            </w:pPr>
+          </w:p>
+        </w:tc>
+        <w:tc>
+          <w:tcPr>
+            <w:tcW w:w="2244" w:type="dxa"/>
+            <w:vAlign w:val="center"/>
           </w:tcPr>
           <w:p>
             <w:pPr>
@@ -107,10 +109,12 @@
         </w:tc>
         <w:tc>
           <w:tcPr>
-            <w:tcW w:w="1391" w:type="dxa"/>
-          </w:tcPr>
-          <w:p>
-            <w:pPr>
+            <w:tcW w:w="1418" w:type="dxa"/>
+            <w:vAlign w:val="center"/>
+          </w:tcPr>
+          <w:p>
+            <w:pPr>
+              <w:jc w:val="center"/>
               <w:cnfStyle w:val="100000000000" w:firstRow="1" w:lastRow="0" w:firstColumn="0" w:lastColumn="0" w:oddVBand="0" w:evenVBand="0" w:oddHBand="0" w:evenHBand="0" w:firstRowFirstColumn="0" w:firstRowLastColumn="0" w:lastRowFirstColumn="0" w:lastRowLastColumn="0"/>
               <w:rPr>
                 <w:rFonts w:ascii="Times New Roman" w:hAnsi="Times New Roman" w:cs="Times New Roman"/>
@@ -128,10 +132,12 @@
         </w:tc>
         <w:tc>
           <w:tcPr>
-            <w:tcW w:w="1553" w:type="dxa"/>
-          </w:tcPr>
-          <w:p>
-            <w:pPr>
+            <w:tcW w:w="1695" w:type="dxa"/>
+            <w:vAlign w:val="center"/>
+          </w:tcPr>
+          <w:p>
+            <w:pPr>
+              <w:jc w:val="center"/>
               <w:cnfStyle w:val="100000000000" w:firstRow="1" w:lastRow="0" w:firstColumn="0" w:lastColumn="0" w:oddVBand="0" w:evenVBand="0" w:oddHBand="0" w:evenHBand="0" w:firstRowFirstColumn="0" w:firstRowLastColumn="0" w:lastRowFirstColumn="0" w:lastRowLastColumn="0"/>
               <w:rPr>
                 <w:rFonts w:ascii="Times New Roman" w:hAnsi="Times New Roman" w:cs="Times New Roman"/>
@@ -140,33 +146,21 @@
             </w:pPr>
             <w:r>
               <w:rPr>
-                <w:rFonts w:ascii="Times New Roman" w:hAnsi="Times New Roman" w:cs="Times New Roman" w:hint="eastAsia"/>
-                <w:szCs w:val="21"/>
-              </w:rPr>
-              <w:t>Joint</w:t>
-            </w:r>
-            <w:r>
-              <w:rPr>
-                <w:rFonts w:ascii="Times New Roman" w:hAnsi="Times New Roman" w:cs="Times New Roman"/>
-                <w:szCs w:val="21"/>
-              </w:rPr>
-              <w:t xml:space="preserve"> </w:t>
-            </w:r>
-            <w:r>
-              <w:rPr>
-                <w:rFonts w:ascii="Times New Roman" w:hAnsi="Times New Roman" w:cs="Times New Roman" w:hint="eastAsia"/>
-                <w:szCs w:val="21"/>
-              </w:rPr>
-              <w:t>Index</w:t>
+                <w:rFonts w:ascii="Times New Roman" w:hAnsi="Times New Roman" w:cs="Times New Roman"/>
+                <w:szCs w:val="21"/>
+              </w:rPr>
+              <w:t>Index of Two End Joints</w:t>
             </w:r>
           </w:p>
         </w:tc>
         <w:tc>
           <w:tcPr>
             <w:tcW w:w="1786" w:type="dxa"/>
-          </w:tcPr>
-          <w:p>
-            <w:pPr>
+            <w:vAlign w:val="center"/>
+          </w:tcPr>
+          <w:p>
+            <w:pPr>
+              <w:jc w:val="center"/>
               <w:cnfStyle w:val="100000000000" w:firstRow="1" w:lastRow="0" w:firstColumn="0" w:lastColumn="0" w:oddVBand="0" w:evenVBand="0" w:oddHBand="0" w:evenHBand="0" w:firstRowFirstColumn="0" w:firstRowLastColumn="0" w:lastRowFirstColumn="0" w:lastRowLastColumn="0"/>
               <w:rPr>
                 <w:rFonts w:ascii="Times New Roman" w:hAnsi="Times New Roman" w:cs="Times New Roman"/>
@@ -210,7 +204,7 @@
         </w:tc>
         <w:tc>
           <w:tcPr>
-            <w:tcW w:w="2413" w:type="dxa"/>
+            <w:tcW w:w="2244" w:type="dxa"/>
           </w:tcPr>
           <w:p>
             <w:pPr>
@@ -233,7 +227,7 @@
         </w:tc>
         <w:tc>
           <w:tcPr>
-            <w:tcW w:w="1391" w:type="dxa"/>
+            <w:tcW w:w="1418" w:type="dxa"/>
           </w:tcPr>
           <w:p>
             <w:pPr>
@@ -254,7 +248,7 @@
         </w:tc>
         <w:tc>
           <w:tcPr>
-            <w:tcW w:w="1553" w:type="dxa"/>
+            <w:tcW w:w="1695" w:type="dxa"/>
           </w:tcPr>
           <w:p>
             <w:pPr>
@@ -313,7 +307,7 @@
         </w:tc>
         <w:tc>
           <w:tcPr>
-            <w:tcW w:w="2413" w:type="dxa"/>
+            <w:tcW w:w="2244" w:type="dxa"/>
           </w:tcPr>
           <w:p>
             <w:pPr>
@@ -336,7 +330,7 @@
         </w:tc>
         <w:tc>
           <w:tcPr>
-            <w:tcW w:w="1391" w:type="dxa"/>
+            <w:tcW w:w="1418" w:type="dxa"/>
           </w:tcPr>
           <w:p>
             <w:pPr>
@@ -357,7 +351,7 @@
         </w:tc>
         <w:tc>
           <w:tcPr>
-            <w:tcW w:w="1553" w:type="dxa"/>
+            <w:tcW w:w="1695" w:type="dxa"/>
           </w:tcPr>
           <w:p>
             <w:pPr>
@@ -416,7 +410,7 @@
         </w:tc>
         <w:tc>
           <w:tcPr>
-            <w:tcW w:w="2413" w:type="dxa"/>
+            <w:tcW w:w="2244" w:type="dxa"/>
           </w:tcPr>
           <w:p>
             <w:pPr>
@@ -439,7 +433,7 @@
         </w:tc>
         <w:tc>
           <w:tcPr>
-            <w:tcW w:w="1391" w:type="dxa"/>
+            <w:tcW w:w="1418" w:type="dxa"/>
           </w:tcPr>
           <w:p>
             <w:pPr>
@@ -460,7 +454,7 @@
         </w:tc>
         <w:tc>
           <w:tcPr>
-            <w:tcW w:w="1553" w:type="dxa"/>
+            <w:tcW w:w="1695" w:type="dxa"/>
           </w:tcPr>
           <w:p>
             <w:pPr>
@@ -526,7 +520,7 @@
         </w:tc>
         <w:tc>
           <w:tcPr>
-            <w:tcW w:w="2413" w:type="dxa"/>
+            <w:tcW w:w="2244" w:type="dxa"/>
           </w:tcPr>
           <w:p>
             <w:pPr>
@@ -549,7 +543,7 @@
         </w:tc>
         <w:tc>
           <w:tcPr>
-            <w:tcW w:w="1391" w:type="dxa"/>
+            <w:tcW w:w="1418" w:type="dxa"/>
           </w:tcPr>
           <w:p>
             <w:pPr>
@@ -570,7 +564,7 @@
         </w:tc>
         <w:tc>
           <w:tcPr>
-            <w:tcW w:w="1553" w:type="dxa"/>
+            <w:tcW w:w="1695" w:type="dxa"/>
           </w:tcPr>
           <w:p>
             <w:pPr>
@@ -629,7 +623,7 @@
         </w:tc>
         <w:tc>
           <w:tcPr>
-            <w:tcW w:w="2413" w:type="dxa"/>
+            <w:tcW w:w="2244" w:type="dxa"/>
           </w:tcPr>
           <w:p>
             <w:pPr>
@@ -652,7 +646,7 @@
         </w:tc>
         <w:tc>
           <w:tcPr>
-            <w:tcW w:w="1391" w:type="dxa"/>
+            <w:tcW w:w="1418" w:type="dxa"/>
           </w:tcPr>
           <w:p>
             <w:pPr>
@@ -673,7 +667,7 @@
         </w:tc>
         <w:tc>
           <w:tcPr>
-            <w:tcW w:w="1553" w:type="dxa"/>
+            <w:tcW w:w="1695" w:type="dxa"/>
           </w:tcPr>
           <w:p>
             <w:pPr>
@@ -711,6 +705,114 @@
               </w:rPr>
               <w:t>43.12</w:t>
             </w:r>
+          </w:p>
+        </w:tc>
+      </w:tr>
+      <w:tr>
+        <w:tc>
+          <w:tcPr>
+            <w:tcW w:w="1153" w:type="dxa"/>
+            <w:vMerge/>
+          </w:tcPr>
+          <w:p>
+            <w:pPr>
+              <w:cnfStyle w:val="001000000000" w:firstRow="0" w:lastRow="0" w:firstColumn="1" w:lastColumn="0" w:oddVBand="0" w:evenVBand="0" w:oddHBand="0" w:evenHBand="0" w:firstRowFirstColumn="0" w:firstRowLastColumn="0" w:lastRowFirstColumn="0" w:lastRowLastColumn="0"/>
+              <w:rPr>
+                <w:rFonts w:ascii="Times New Roman" w:hAnsi="Times New Roman" w:cs="Times New Roman"/>
+                <w:szCs w:val="21"/>
+              </w:rPr>
+            </w:pPr>
+          </w:p>
+        </w:tc>
+        <w:tc>
+          <w:tcPr>
+            <w:tcW w:w="2244" w:type="dxa"/>
+          </w:tcPr>
+          <w:p>
+            <w:pPr>
+              <w:rPr>
+                <w:rFonts w:ascii="Times New Roman" w:hAnsi="Times New Roman" w:cs="Times New Roman"/>
+                <w:szCs w:val="21"/>
+              </w:rPr>
+            </w:pPr>
+            <w:proofErr w:type="spellStart"/>
+            <w:r>
+              <w:rPr>
+                <w:rFonts w:ascii="Times New Roman" w:hAnsi="Times New Roman" w:cs="Times New Roman"/>
+                <w:szCs w:val="21"/>
+              </w:rPr>
+              <w:t>LeftFoot</w:t>
+            </w:r>
+            <w:proofErr w:type="spellEnd"/>
+          </w:p>
+        </w:tc>
+        <w:tc>
+          <w:tcPr>
+            <w:tcW w:w="1418" w:type="dxa"/>
+          </w:tcPr>
+          <w:p>
+            <w:pPr>
+              <w:rPr>
+                <w:rFonts w:ascii="Times New Roman" w:hAnsi="Times New Roman" w:cs="Times New Roman"/>
+                <w:szCs w:val="21"/>
+              </w:rPr>
+            </w:pPr>
+            <w:r>
+              <w:rPr>
+                <w:rFonts w:ascii="Times New Roman" w:hAnsi="Times New Roman" w:cs="Times New Roman"/>
+                <w:szCs w:val="21"/>
+              </w:rPr>
+              <w:t>6</w:t>
+            </w:r>
+          </w:p>
+        </w:tc>
+        <w:tc>
+          <w:tcPr>
+            <w:tcW w:w="1695" w:type="dxa"/>
+          </w:tcPr>
+          <w:p>
+            <w:pPr>
+              <w:rPr>
+                <w:rFonts w:ascii="Times New Roman" w:hAnsi="Times New Roman" w:cs="Times New Roman"/>
+                <w:szCs w:val="21"/>
+              </w:rPr>
+            </w:pPr>
+            <w:r>
+              <w:rPr>
+                <w:rFonts w:ascii="Times New Roman" w:hAnsi="Times New Roman" w:cs="Times New Roman"/>
+                <w:szCs w:val="21"/>
+              </w:rPr>
+              <w:t>5-6</w:t>
+            </w:r>
+          </w:p>
+        </w:tc>
+        <w:tc>
+          <w:tcPr>
+            <w:tcW w:w="1786" w:type="dxa"/>
+          </w:tcPr>
+          <w:p>
+            <w:pPr>
+              <w:rPr>
+                <w:rFonts w:ascii="Times New Roman" w:hAnsi="Times New Roman" w:cs="Times New Roman"/>
+                <w:szCs w:val="21"/>
+              </w:rPr>
+            </w:pPr>
+            <w:r>
+              <w:rPr>
+                <w:rFonts w:ascii="Times New Roman" w:hAnsi="Times New Roman" w:cs="Times New Roman" w:hint="eastAsia"/>
+                <w:szCs w:val="21"/>
+              </w:rPr>
+              <w:t>4</w:t>
+            </w:r>
+            <w:r>
+              <w:rPr>
+                <w:rFonts w:ascii="Times New Roman" w:hAnsi="Times New Roman" w:cs="Times New Roman"/>
+                <w:szCs w:val="21"/>
+              </w:rPr>
+              <w:t>3.12</w:t>
+            </w:r>
+            <w:bookmarkStart w:id="0" w:name="_GoBack"/>
+            <w:bookmarkEnd w:id="0"/>
           </w:p>
         </w:tc>
       </w:tr>
@@ -732,66 +834,71 @@
         </w:tc>
         <w:tc>
           <w:tcPr>
-            <w:tcW w:w="2413" w:type="dxa"/>
-          </w:tcPr>
-          <w:p>
-            <w:pPr>
-              <w:cnfStyle w:val="000000000000" w:firstRow="0" w:lastRow="0" w:firstColumn="0" w:lastColumn="0" w:oddVBand="0" w:evenVBand="0" w:oddHBand="0" w:evenHBand="0" w:firstRowFirstColumn="0" w:firstRowLastColumn="0" w:lastRowFirstColumn="0" w:lastRowLastColumn="0"/>
-              <w:rPr>
-                <w:rFonts w:ascii="Times New Roman" w:hAnsi="Times New Roman" w:cs="Times New Roman"/>
-                <w:szCs w:val="21"/>
-              </w:rPr>
-            </w:pPr>
-            <w:proofErr w:type="spellStart"/>
-            <w:r>
-              <w:rPr>
-                <w:rFonts w:ascii="Times New Roman" w:hAnsi="Times New Roman" w:cs="Times New Roman"/>
-                <w:szCs w:val="21"/>
-              </w:rPr>
-              <w:t>LeftFoot</w:t>
-            </w:r>
-            <w:proofErr w:type="spellEnd"/>
-          </w:p>
-        </w:tc>
-        <w:tc>
-          <w:tcPr>
-            <w:tcW w:w="1391" w:type="dxa"/>
-          </w:tcPr>
-          <w:p>
-            <w:pPr>
-              <w:cnfStyle w:val="000000000000" w:firstRow="0" w:lastRow="0" w:firstColumn="0" w:lastColumn="0" w:oddVBand="0" w:evenVBand="0" w:oddHBand="0" w:evenHBand="0" w:firstRowFirstColumn="0" w:firstRowLastColumn="0" w:lastRowFirstColumn="0" w:lastRowLastColumn="0"/>
-              <w:rPr>
-                <w:rFonts w:ascii="Times New Roman" w:hAnsi="Times New Roman" w:cs="Times New Roman"/>
-                <w:szCs w:val="21"/>
-              </w:rPr>
-            </w:pPr>
-            <w:r>
-              <w:rPr>
-                <w:rFonts w:ascii="Times New Roman" w:hAnsi="Times New Roman" w:cs="Times New Roman"/>
-                <w:szCs w:val="21"/>
-              </w:rPr>
-              <w:t>6</w:t>
-            </w:r>
-          </w:p>
-        </w:tc>
-        <w:tc>
-          <w:tcPr>
-            <w:tcW w:w="1553" w:type="dxa"/>
-          </w:tcPr>
-          <w:p>
-            <w:pPr>
-              <w:cnfStyle w:val="000000000000" w:firstRow="0" w:lastRow="0" w:firstColumn="0" w:lastColumn="0" w:oddVBand="0" w:evenVBand="0" w:oddHBand="0" w:evenHBand="0" w:firstRowFirstColumn="0" w:firstRowLastColumn="0" w:lastRowFirstColumn="0" w:lastRowLastColumn="0"/>
-              <w:rPr>
-                <w:rFonts w:ascii="Times New Roman" w:hAnsi="Times New Roman" w:cs="Times New Roman"/>
-                <w:szCs w:val="21"/>
-              </w:rPr>
-            </w:pPr>
-            <w:r>
-              <w:rPr>
-                <w:rFonts w:ascii="Times New Roman" w:hAnsi="Times New Roman" w:cs="Times New Roman"/>
-                <w:szCs w:val="21"/>
-              </w:rPr>
-              <w:t>5-6</w:t>
+            <w:tcW w:w="2244" w:type="dxa"/>
+          </w:tcPr>
+          <w:p>
+            <w:pPr>
+              <w:cnfStyle w:val="000000000000" w:firstRow="0" w:lastRow="0" w:firstColumn="0" w:lastColumn="0" w:oddVBand="0" w:evenVBand="0" w:oddHBand="0" w:evenHBand="0" w:firstRowFirstColumn="0" w:firstRowLastColumn="0" w:lastRowFirstColumn="0" w:lastRowLastColumn="0"/>
+              <w:rPr>
+                <w:rFonts w:ascii="Times New Roman" w:hAnsi="Times New Roman" w:cs="Times New Roman"/>
+                <w:szCs w:val="21"/>
+              </w:rPr>
+            </w:pPr>
+            <w:r>
+              <w:rPr>
+                <w:rFonts w:ascii="Times New Roman" w:hAnsi="Times New Roman" w:cs="Times New Roman"/>
+                <w:szCs w:val="21"/>
+              </w:rPr>
+              <w:t>Spine</w:t>
+            </w:r>
+            <w:r>
+              <w:rPr>
+                <w:rFonts w:ascii="Times New Roman" w:hAnsi="Times New Roman" w:cs="Times New Roman"/>
+                <w:szCs w:val="21"/>
+              </w:rPr>
+              <w:t>1</w:t>
+            </w:r>
+          </w:p>
+        </w:tc>
+        <w:tc>
+          <w:tcPr>
+            <w:tcW w:w="1418" w:type="dxa"/>
+          </w:tcPr>
+          <w:p>
+            <w:pPr>
+              <w:cnfStyle w:val="000000000000" w:firstRow="0" w:lastRow="0" w:firstColumn="0" w:lastColumn="0" w:oddVBand="0" w:evenVBand="0" w:oddHBand="0" w:evenHBand="0" w:firstRowFirstColumn="0" w:firstRowLastColumn="0" w:lastRowFirstColumn="0" w:lastRowLastColumn="0"/>
+              <w:rPr>
+                <w:rFonts w:ascii="Times New Roman" w:hAnsi="Times New Roman" w:cs="Times New Roman"/>
+                <w:szCs w:val="21"/>
+              </w:rPr>
+            </w:pPr>
+            <w:r>
+              <w:rPr>
+                <w:rFonts w:ascii="Times New Roman" w:hAnsi="Times New Roman" w:cs="Times New Roman"/>
+                <w:szCs w:val="21"/>
+              </w:rPr>
+              <w:t>7</w:t>
+            </w:r>
+          </w:p>
+        </w:tc>
+        <w:tc>
+          <w:tcPr>
+            <w:tcW w:w="1695" w:type="dxa"/>
+          </w:tcPr>
+          <w:p>
+            <w:pPr>
+              <w:cnfStyle w:val="000000000000" w:firstRow="0" w:lastRow="0" w:firstColumn="0" w:lastColumn="0" w:oddVBand="0" w:evenVBand="0" w:oddHBand="0" w:evenHBand="0" w:firstRowFirstColumn="0" w:firstRowLastColumn="0" w:lastRowFirstColumn="0" w:lastRowLastColumn="0"/>
+              <w:rPr>
+                <w:rFonts w:ascii="Times New Roman" w:hAnsi="Times New Roman" w:cs="Times New Roman"/>
+                <w:szCs w:val="21"/>
+              </w:rPr>
+            </w:pPr>
+            <w:r>
+              <w:rPr>
+                <w:rFonts w:ascii="Times New Roman" w:hAnsi="Times New Roman" w:cs="Times New Roman"/>
+                <w:szCs w:val="21"/>
+              </w:rPr>
+              <w:t>0-7</w:t>
             </w:r>
           </w:p>
         </w:tc>
@@ -809,17 +916,10 @@
             </w:pPr>
             <w:r>
               <w:rPr>
-                <w:rFonts w:ascii="Times New Roman" w:hAnsi="Times New Roman" w:cs="Times New Roman" w:hint="eastAsia"/>
-                <w:szCs w:val="21"/>
-              </w:rPr>
-              <w:t>4</w:t>
-            </w:r>
-            <w:r>
-              <w:rPr>
-                <w:rFonts w:ascii="Times New Roman" w:hAnsi="Times New Roman" w:cs="Times New Roman"/>
-                <w:szCs w:val="21"/>
-              </w:rPr>
-              <w:t>3.12</w:t>
+                <w:rFonts w:ascii="Times New Roman" w:hAnsi="Times New Roman" w:cs="Times New Roman"/>
+                <w:szCs w:val="21"/>
+              </w:rPr>
+              <w:t>14.75</w:t>
             </w:r>
           </w:p>
         </w:tc>
@@ -842,7 +942,7 @@
         </w:tc>
         <w:tc>
           <w:tcPr>
-            <w:tcW w:w="2413" w:type="dxa"/>
+            <w:tcW w:w="2244" w:type="dxa"/>
           </w:tcPr>
           <w:p>
             <w:pPr>
@@ -864,49 +964,56 @@
                 <w:rFonts w:ascii="Times New Roman" w:hAnsi="Times New Roman" w:cs="Times New Roman"/>
                 <w:szCs w:val="21"/>
               </w:rPr>
-              <w:t>1</w:t>
-            </w:r>
-          </w:p>
-        </w:tc>
-        <w:tc>
-          <w:tcPr>
-            <w:tcW w:w="1391" w:type="dxa"/>
-          </w:tcPr>
-          <w:p>
-            <w:pPr>
-              <w:cnfStyle w:val="000000000000" w:firstRow="0" w:lastRow="0" w:firstColumn="0" w:lastColumn="0" w:oddVBand="0" w:evenVBand="0" w:oddHBand="0" w:evenHBand="0" w:firstRowFirstColumn="0" w:firstRowLastColumn="0" w:lastRowFirstColumn="0" w:lastRowLastColumn="0"/>
-              <w:rPr>
-                <w:rFonts w:ascii="Times New Roman" w:hAnsi="Times New Roman" w:cs="Times New Roman"/>
-                <w:szCs w:val="21"/>
-              </w:rPr>
-            </w:pPr>
-            <w:r>
-              <w:rPr>
-                <w:rFonts w:ascii="Times New Roman" w:hAnsi="Times New Roman" w:cs="Times New Roman"/>
+              <w:t>2</w:t>
+            </w:r>
+          </w:p>
+        </w:tc>
+        <w:tc>
+          <w:tcPr>
+            <w:tcW w:w="1418" w:type="dxa"/>
+          </w:tcPr>
+          <w:p>
+            <w:pPr>
+              <w:cnfStyle w:val="000000000000" w:firstRow="0" w:lastRow="0" w:firstColumn="0" w:lastColumn="0" w:oddVBand="0" w:evenVBand="0" w:oddHBand="0" w:evenHBand="0" w:firstRowFirstColumn="0" w:firstRowLastColumn="0" w:lastRowFirstColumn="0" w:lastRowLastColumn="0"/>
+              <w:rPr>
+                <w:rFonts w:ascii="Times New Roman" w:hAnsi="Times New Roman" w:cs="Times New Roman"/>
+                <w:szCs w:val="21"/>
+              </w:rPr>
+            </w:pPr>
+            <w:r>
+              <w:rPr>
+                <w:rFonts w:ascii="Times New Roman" w:hAnsi="Times New Roman" w:cs="Times New Roman"/>
+                <w:szCs w:val="21"/>
+              </w:rPr>
+              <w:t>8</w:t>
+            </w:r>
+          </w:p>
+        </w:tc>
+        <w:tc>
+          <w:tcPr>
+            <w:tcW w:w="1695" w:type="dxa"/>
+          </w:tcPr>
+          <w:p>
+            <w:pPr>
+              <w:cnfStyle w:val="000000000000" w:firstRow="0" w:lastRow="0" w:firstColumn="0" w:lastColumn="0" w:oddVBand="0" w:evenVBand="0" w:oddHBand="0" w:evenHBand="0" w:firstRowFirstColumn="0" w:firstRowLastColumn="0" w:lastRowFirstColumn="0" w:lastRowLastColumn="0"/>
+              <w:rPr>
+                <w:rFonts w:ascii="Times New Roman" w:hAnsi="Times New Roman" w:cs="Times New Roman"/>
+                <w:szCs w:val="21"/>
+              </w:rPr>
+            </w:pPr>
+            <w:r>
+              <w:rPr>
+                <w:rFonts w:ascii="Times New Roman" w:hAnsi="Times New Roman" w:cs="Times New Roman" w:hint="eastAsia"/>
                 <w:szCs w:val="21"/>
               </w:rPr>
               <w:t>7</w:t>
             </w:r>
-          </w:p>
-        </w:tc>
-        <w:tc>
-          <w:tcPr>
-            <w:tcW w:w="1553" w:type="dxa"/>
-          </w:tcPr>
-          <w:p>
-            <w:pPr>
-              <w:cnfStyle w:val="000000000000" w:firstRow="0" w:lastRow="0" w:firstColumn="0" w:lastColumn="0" w:oddVBand="0" w:evenVBand="0" w:oddHBand="0" w:evenHBand="0" w:firstRowFirstColumn="0" w:firstRowLastColumn="0" w:lastRowFirstColumn="0" w:lastRowLastColumn="0"/>
-              <w:rPr>
-                <w:rFonts w:ascii="Times New Roman" w:hAnsi="Times New Roman" w:cs="Times New Roman"/>
-                <w:szCs w:val="21"/>
-              </w:rPr>
-            </w:pPr>
-            <w:r>
-              <w:rPr>
-                <w:rFonts w:ascii="Times New Roman" w:hAnsi="Times New Roman" w:cs="Times New Roman"/>
-                <w:szCs w:val="21"/>
-              </w:rPr>
-              <w:t>0-7</w:t>
+            <w:r>
+              <w:rPr>
+                <w:rFonts w:ascii="Times New Roman" w:hAnsi="Times New Roman" w:cs="Times New Roman"/>
+                <w:szCs w:val="21"/>
+              </w:rPr>
+              <w:t>-8</w:t>
             </w:r>
           </w:p>
         </w:tc>
@@ -917,119 +1024,6 @@
           <w:p>
             <w:pPr>
               <w:cnfStyle w:val="000000000000" w:firstRow="0" w:lastRow="0" w:firstColumn="0" w:lastColumn="0" w:oddVBand="0" w:evenVBand="0" w:oddHBand="0" w:evenHBand="0" w:firstRowFirstColumn="0" w:firstRowLastColumn="0" w:lastRowFirstColumn="0" w:lastRowLastColumn="0"/>
-              <w:rPr>
-                <w:rFonts w:ascii="Times New Roman" w:hAnsi="Times New Roman" w:cs="Times New Roman"/>
-                <w:szCs w:val="21"/>
-              </w:rPr>
-            </w:pPr>
-            <w:r>
-              <w:rPr>
-                <w:rFonts w:ascii="Times New Roman" w:hAnsi="Times New Roman" w:cs="Times New Roman"/>
-                <w:szCs w:val="21"/>
-              </w:rPr>
-              <w:t>14.75</w:t>
-            </w:r>
-          </w:p>
-        </w:tc>
-      </w:tr>
-      <w:tr>
-        <w:tc>
-          <w:tcPr>
-            <w:tcW w:w="1153" w:type="dxa"/>
-            <w:vMerge/>
-          </w:tcPr>
-          <w:p>
-            <w:pPr>
-              <w:cnfStyle w:val="001000000000" w:firstRow="0" w:lastRow="0" w:firstColumn="1" w:lastColumn="0" w:oddVBand="0" w:evenVBand="0" w:oddHBand="0" w:evenHBand="0" w:firstRowFirstColumn="0" w:firstRowLastColumn="0" w:lastRowFirstColumn="0" w:lastRowLastColumn="0"/>
-              <w:rPr>
-                <w:rFonts w:ascii="Times New Roman" w:hAnsi="Times New Roman" w:cs="Times New Roman"/>
-                <w:szCs w:val="21"/>
-              </w:rPr>
-            </w:pPr>
-          </w:p>
-        </w:tc>
-        <w:tc>
-          <w:tcPr>
-            <w:tcW w:w="2413" w:type="dxa"/>
-          </w:tcPr>
-          <w:p>
-            <w:pPr>
-              <w:rPr>
-                <w:rFonts w:ascii="Times New Roman" w:hAnsi="Times New Roman" w:cs="Times New Roman"/>
-                <w:szCs w:val="21"/>
-              </w:rPr>
-            </w:pPr>
-            <w:r>
-              <w:rPr>
-                <w:rFonts w:ascii="Times New Roman" w:hAnsi="Times New Roman" w:cs="Times New Roman"/>
-                <w:szCs w:val="21"/>
-              </w:rPr>
-              <w:t>Spine</w:t>
-            </w:r>
-            <w:r>
-              <w:rPr>
-                <w:rFonts w:ascii="Times New Roman" w:hAnsi="Times New Roman" w:cs="Times New Roman"/>
-                <w:szCs w:val="21"/>
-              </w:rPr>
-              <w:t>2</w:t>
-            </w:r>
-          </w:p>
-        </w:tc>
-        <w:tc>
-          <w:tcPr>
-            <w:tcW w:w="1391" w:type="dxa"/>
-          </w:tcPr>
-          <w:p>
-            <w:pPr>
-              <w:rPr>
-                <w:rFonts w:ascii="Times New Roman" w:hAnsi="Times New Roman" w:cs="Times New Roman"/>
-                <w:szCs w:val="21"/>
-              </w:rPr>
-            </w:pPr>
-            <w:r>
-              <w:rPr>
-                <w:rFonts w:ascii="Times New Roman" w:hAnsi="Times New Roman" w:cs="Times New Roman"/>
-                <w:szCs w:val="21"/>
-              </w:rPr>
-              <w:t>8</w:t>
-            </w:r>
-            <w:bookmarkStart w:id="0" w:name="_GoBack"/>
-            <w:bookmarkEnd w:id="0"/>
-          </w:p>
-        </w:tc>
-        <w:tc>
-          <w:tcPr>
-            <w:tcW w:w="1553" w:type="dxa"/>
-          </w:tcPr>
-          <w:p>
-            <w:pPr>
-              <w:rPr>
-                <w:rFonts w:ascii="Times New Roman" w:hAnsi="Times New Roman" w:cs="Times New Roman"/>
-                <w:szCs w:val="21"/>
-              </w:rPr>
-            </w:pPr>
-            <w:r>
-              <w:rPr>
-                <w:rFonts w:ascii="Times New Roman" w:hAnsi="Times New Roman" w:cs="Times New Roman" w:hint="eastAsia"/>
-                <w:szCs w:val="21"/>
-              </w:rPr>
-              <w:t>7</w:t>
-            </w:r>
-            <w:r>
-              <w:rPr>
-                <w:rFonts w:ascii="Times New Roman" w:hAnsi="Times New Roman" w:cs="Times New Roman"/>
-                <w:szCs w:val="21"/>
-              </w:rPr>
-              <w:t>-8</w:t>
-            </w:r>
-          </w:p>
-        </w:tc>
-        <w:tc>
-          <w:tcPr>
-            <w:tcW w:w="1786" w:type="dxa"/>
-          </w:tcPr>
-          <w:p>
-            <w:pPr>
               <w:rPr>
                 <w:rFonts w:ascii="Times New Roman" w:hAnsi="Times New Roman" w:cs="Times New Roman"/>
                 <w:szCs w:val="21"/>
@@ -1070,7 +1064,7 @@
         </w:tc>
         <w:tc>
           <w:tcPr>
-            <w:tcW w:w="2413" w:type="dxa"/>
+            <w:tcW w:w="2244" w:type="dxa"/>
           </w:tcPr>
           <w:p>
             <w:pPr>
@@ -1098,7 +1092,7 @@
         </w:tc>
         <w:tc>
           <w:tcPr>
-            <w:tcW w:w="1391" w:type="dxa"/>
+            <w:tcW w:w="1418" w:type="dxa"/>
           </w:tcPr>
           <w:p>
             <w:pPr>
@@ -1119,7 +1113,7 @@
         </w:tc>
         <w:tc>
           <w:tcPr>
-            <w:tcW w:w="1553" w:type="dxa"/>
+            <w:tcW w:w="1695" w:type="dxa"/>
           </w:tcPr>
           <w:p>
             <w:pPr>
@@ -1192,7 +1186,7 @@
         </w:tc>
         <w:tc>
           <w:tcPr>
-            <w:tcW w:w="2413" w:type="dxa"/>
+            <w:tcW w:w="2244" w:type="dxa"/>
           </w:tcPr>
           <w:p>
             <w:pPr>
@@ -1220,7 +1214,7 @@
         </w:tc>
         <w:tc>
           <w:tcPr>
-            <w:tcW w:w="1391" w:type="dxa"/>
+            <w:tcW w:w="1418" w:type="dxa"/>
           </w:tcPr>
           <w:p>
             <w:pPr>
@@ -1241,7 +1235,7 @@
         </w:tc>
         <w:tc>
           <w:tcPr>
-            <w:tcW w:w="1553" w:type="dxa"/>
+            <w:tcW w:w="1695" w:type="dxa"/>
           </w:tcPr>
           <w:p>
             <w:pPr>
@@ -1314,7 +1308,7 @@
         </w:tc>
         <w:tc>
           <w:tcPr>
-            <w:tcW w:w="2413" w:type="dxa"/>
+            <w:tcW w:w="2244" w:type="dxa"/>
           </w:tcPr>
           <w:p>
             <w:pPr>
@@ -1335,7 +1329,7 @@
         </w:tc>
         <w:tc>
           <w:tcPr>
-            <w:tcW w:w="1391" w:type="dxa"/>
+            <w:tcW w:w="1418" w:type="dxa"/>
           </w:tcPr>
           <w:p>
             <w:pPr>
@@ -1356,7 +1350,7 @@
         </w:tc>
         <w:tc>
           <w:tcPr>
-            <w:tcW w:w="1553" w:type="dxa"/>
+            <w:tcW w:w="1695" w:type="dxa"/>
           </w:tcPr>
           <w:p>
             <w:pPr>
@@ -1429,7 +1423,7 @@
         </w:tc>
         <w:tc>
           <w:tcPr>
-            <w:tcW w:w="2413" w:type="dxa"/>
+            <w:tcW w:w="2244" w:type="dxa"/>
           </w:tcPr>
           <w:p>
             <w:pPr>
@@ -1450,7 +1444,7 @@
         </w:tc>
         <w:tc>
           <w:tcPr>
-            <w:tcW w:w="1391" w:type="dxa"/>
+            <w:tcW w:w="1418" w:type="dxa"/>
           </w:tcPr>
           <w:p>
             <w:pPr>
@@ -1471,7 +1465,7 @@
         </w:tc>
         <w:tc>
           <w:tcPr>
-            <w:tcW w:w="1553" w:type="dxa"/>
+            <w:tcW w:w="1695" w:type="dxa"/>
           </w:tcPr>
           <w:p>
             <w:pPr>
@@ -1544,7 +1538,7 @@
         </w:tc>
         <w:tc>
           <w:tcPr>
-            <w:tcW w:w="2413" w:type="dxa"/>
+            <w:tcW w:w="2244" w:type="dxa"/>
           </w:tcPr>
           <w:p>
             <w:pPr>
@@ -1567,7 +1561,7 @@
         </w:tc>
         <w:tc>
           <w:tcPr>
-            <w:tcW w:w="1391" w:type="dxa"/>
+            <w:tcW w:w="1418" w:type="dxa"/>
           </w:tcPr>
           <w:p>
             <w:pPr>
@@ -1588,7 +1582,7 @@
         </w:tc>
         <w:tc>
           <w:tcPr>
-            <w:tcW w:w="1553" w:type="dxa"/>
+            <w:tcW w:w="1695" w:type="dxa"/>
           </w:tcPr>
           <w:p>
             <w:pPr>
@@ -1661,7 +1655,7 @@
         </w:tc>
         <w:tc>
           <w:tcPr>
-            <w:tcW w:w="2413" w:type="dxa"/>
+            <w:tcW w:w="2244" w:type="dxa"/>
           </w:tcPr>
           <w:p>
             <w:pPr>
@@ -1684,7 +1678,7 @@
         </w:tc>
         <w:tc>
           <w:tcPr>
-            <w:tcW w:w="1391" w:type="dxa"/>
+            <w:tcW w:w="1418" w:type="dxa"/>
           </w:tcPr>
           <w:p>
             <w:pPr>
@@ -1705,7 +1699,7 @@
         </w:tc>
         <w:tc>
           <w:tcPr>
-            <w:tcW w:w="1553" w:type="dxa"/>
+            <w:tcW w:w="1695" w:type="dxa"/>
           </w:tcPr>
           <w:p>
             <w:pPr>
@@ -1778,7 +1772,7 @@
         </w:tc>
         <w:tc>
           <w:tcPr>
-            <w:tcW w:w="2413" w:type="dxa"/>
+            <w:tcW w:w="2244" w:type="dxa"/>
           </w:tcPr>
           <w:p>
             <w:pPr>
@@ -1801,7 +1795,7 @@
         </w:tc>
         <w:tc>
           <w:tcPr>
-            <w:tcW w:w="1391" w:type="dxa"/>
+            <w:tcW w:w="1418" w:type="dxa"/>
           </w:tcPr>
           <w:p>
             <w:pPr>
@@ -1822,7 +1816,7 @@
         </w:tc>
         <w:tc>
           <w:tcPr>
-            <w:tcW w:w="1553" w:type="dxa"/>
+            <w:tcW w:w="1695" w:type="dxa"/>
           </w:tcPr>
           <w:p>
             <w:pPr>
@@ -1895,7 +1889,7 @@
         </w:tc>
         <w:tc>
           <w:tcPr>
-            <w:tcW w:w="2413" w:type="dxa"/>
+            <w:tcW w:w="2244" w:type="dxa"/>
           </w:tcPr>
           <w:p>
             <w:pPr>
@@ -1918,7 +1912,7 @@
         </w:tc>
         <w:tc>
           <w:tcPr>
-            <w:tcW w:w="1391" w:type="dxa"/>
+            <w:tcW w:w="1418" w:type="dxa"/>
           </w:tcPr>
           <w:p>
             <w:pPr>
@@ -1939,7 +1933,7 @@
         </w:tc>
         <w:tc>
           <w:tcPr>
-            <w:tcW w:w="1553" w:type="dxa"/>
+            <w:tcW w:w="1695" w:type="dxa"/>
           </w:tcPr>
           <w:p>
             <w:pPr>
@@ -2021,7 +2015,7 @@
         </w:tc>
         <w:tc>
           <w:tcPr>
-            <w:tcW w:w="2413" w:type="dxa"/>
+            <w:tcW w:w="2244" w:type="dxa"/>
           </w:tcPr>
           <w:p>
             <w:pPr>
@@ -2042,7 +2036,7 @@
         </w:tc>
         <w:tc>
           <w:tcPr>
-            <w:tcW w:w="1391" w:type="dxa"/>
+            <w:tcW w:w="1418" w:type="dxa"/>
           </w:tcPr>
           <w:p>
             <w:pPr>
@@ -2063,7 +2057,7 @@
         </w:tc>
         <w:tc>
           <w:tcPr>
-            <w:tcW w:w="1553" w:type="dxa"/>
+            <w:tcW w:w="1695" w:type="dxa"/>
           </w:tcPr>
           <w:p>
             <w:pPr>
@@ -2136,7 +2130,7 @@
         </w:tc>
         <w:tc>
           <w:tcPr>
-            <w:tcW w:w="2413" w:type="dxa"/>
+            <w:tcW w:w="2244" w:type="dxa"/>
           </w:tcPr>
           <w:p>
             <w:pPr>
@@ -2157,7 +2151,7 @@
         </w:tc>
         <w:tc>
           <w:tcPr>
-            <w:tcW w:w="1391" w:type="dxa"/>
+            <w:tcW w:w="1418" w:type="dxa"/>
           </w:tcPr>
           <w:p>
             <w:pPr>
@@ -2185,7 +2179,7 @@
         </w:tc>
         <w:tc>
           <w:tcPr>
-            <w:tcW w:w="1553" w:type="dxa"/>
+            <w:tcW w:w="1695" w:type="dxa"/>
           </w:tcPr>
           <w:p>
             <w:pPr>
@@ -2258,7 +2252,7 @@
         </w:tc>
         <w:tc>
           <w:tcPr>
-            <w:tcW w:w="2413" w:type="dxa"/>
+            <w:tcW w:w="2244" w:type="dxa"/>
           </w:tcPr>
           <w:p>
             <w:pPr>
@@ -2279,7 +2273,7 @@
         </w:tc>
         <w:tc>
           <w:tcPr>
-            <w:tcW w:w="1391" w:type="dxa"/>
+            <w:tcW w:w="1418" w:type="dxa"/>
           </w:tcPr>
           <w:p>
             <w:pPr>
@@ -2307,7 +2301,7 @@
         </w:tc>
         <w:tc>
           <w:tcPr>
-            <w:tcW w:w="1553" w:type="dxa"/>
+            <w:tcW w:w="1695" w:type="dxa"/>
           </w:tcPr>
           <w:p>
             <w:pPr>
@@ -2380,7 +2374,7 @@
         </w:tc>
         <w:tc>
           <w:tcPr>
-            <w:tcW w:w="2413" w:type="dxa"/>
+            <w:tcW w:w="2244" w:type="dxa"/>
           </w:tcPr>
           <w:p>
             <w:pPr>
@@ -2403,7 +2397,7 @@
         </w:tc>
         <w:tc>
           <w:tcPr>
-            <w:tcW w:w="1391" w:type="dxa"/>
+            <w:tcW w:w="1418" w:type="dxa"/>
           </w:tcPr>
           <w:p>
             <w:pPr>
@@ -2431,7 +2425,7 @@
         </w:tc>
         <w:tc>
           <w:tcPr>
-            <w:tcW w:w="1553" w:type="dxa"/>
+            <w:tcW w:w="1695" w:type="dxa"/>
           </w:tcPr>
           <w:p>
             <w:pPr>
@@ -2497,7 +2491,7 @@
         </w:tc>
         <w:tc>
           <w:tcPr>
-            <w:tcW w:w="2413" w:type="dxa"/>
+            <w:tcW w:w="2244" w:type="dxa"/>
           </w:tcPr>
           <w:p>
             <w:pPr>
@@ -2518,7 +2512,7 @@
         </w:tc>
         <w:tc>
           <w:tcPr>
-            <w:tcW w:w="1391" w:type="dxa"/>
+            <w:tcW w:w="1418" w:type="dxa"/>
           </w:tcPr>
           <w:p>
             <w:pPr>
@@ -2546,7 +2540,7 @@
         </w:tc>
         <w:tc>
           <w:tcPr>
-            <w:tcW w:w="1553" w:type="dxa"/>
+            <w:tcW w:w="1695" w:type="dxa"/>
           </w:tcPr>
           <w:p>
             <w:pPr>
@@ -2619,7 +2613,7 @@
         </w:tc>
         <w:tc>
           <w:tcPr>
-            <w:tcW w:w="2413" w:type="dxa"/>
+            <w:tcW w:w="2244" w:type="dxa"/>
           </w:tcPr>
           <w:p>
             <w:pPr>
@@ -2640,7 +2634,7 @@
         </w:tc>
         <w:tc>
           <w:tcPr>
-            <w:tcW w:w="1391" w:type="dxa"/>
+            <w:tcW w:w="1418" w:type="dxa"/>
           </w:tcPr>
           <w:p>
             <w:pPr>
@@ -2668,7 +2662,7 @@
         </w:tc>
         <w:tc>
           <w:tcPr>
-            <w:tcW w:w="1553" w:type="dxa"/>
+            <w:tcW w:w="1695" w:type="dxa"/>
           </w:tcPr>
           <w:p>
             <w:pPr>
@@ -2741,7 +2735,7 @@
         </w:tc>
         <w:tc>
           <w:tcPr>
-            <w:tcW w:w="2413" w:type="dxa"/>
+            <w:tcW w:w="2244" w:type="dxa"/>
           </w:tcPr>
           <w:p>
             <w:pPr>
@@ -2762,7 +2756,7 @@
         </w:tc>
         <w:tc>
           <w:tcPr>
-            <w:tcW w:w="1391" w:type="dxa"/>
+            <w:tcW w:w="1418" w:type="dxa"/>
           </w:tcPr>
           <w:p>
             <w:pPr>
@@ -2790,7 +2784,7 @@
         </w:tc>
         <w:tc>
           <w:tcPr>
-            <w:tcW w:w="1553" w:type="dxa"/>
+            <w:tcW w:w="1695" w:type="dxa"/>
           </w:tcPr>
           <w:p>
             <w:pPr>
@@ -2863,7 +2857,7 @@
         </w:tc>
         <w:tc>
           <w:tcPr>
-            <w:tcW w:w="2413" w:type="dxa"/>
+            <w:tcW w:w="2244" w:type="dxa"/>
           </w:tcPr>
           <w:p>
             <w:pPr>
@@ -2886,7 +2880,7 @@
         </w:tc>
         <w:tc>
           <w:tcPr>
-            <w:tcW w:w="1391" w:type="dxa"/>
+            <w:tcW w:w="1418" w:type="dxa"/>
           </w:tcPr>
           <w:p>
             <w:pPr>
@@ -2914,7 +2908,7 @@
         </w:tc>
         <w:tc>
           <w:tcPr>
-            <w:tcW w:w="1553" w:type="dxa"/>
+            <w:tcW w:w="1695" w:type="dxa"/>
           </w:tcPr>
           <w:p>
             <w:pPr>
@@ -2987,7 +2981,7 @@
         </w:tc>
         <w:tc>
           <w:tcPr>
-            <w:tcW w:w="2413" w:type="dxa"/>
+            <w:tcW w:w="2244" w:type="dxa"/>
           </w:tcPr>
           <w:p>
             <w:pPr>
@@ -3008,7 +3002,7 @@
         </w:tc>
         <w:tc>
           <w:tcPr>
-            <w:tcW w:w="1391" w:type="dxa"/>
+            <w:tcW w:w="1418" w:type="dxa"/>
           </w:tcPr>
           <w:p>
             <w:pPr>
@@ -3036,7 +3030,7 @@
         </w:tc>
         <w:tc>
           <w:tcPr>
-            <w:tcW w:w="1553" w:type="dxa"/>
+            <w:tcW w:w="1695" w:type="dxa"/>
           </w:tcPr>
           <w:p>
             <w:pPr>
@@ -3109,7 +3103,7 @@
         </w:tc>
         <w:tc>
           <w:tcPr>
-            <w:tcW w:w="2413" w:type="dxa"/>
+            <w:tcW w:w="2244" w:type="dxa"/>
           </w:tcPr>
           <w:p>
             <w:pPr>
@@ -3130,7 +3124,7 @@
         </w:tc>
         <w:tc>
           <w:tcPr>
-            <w:tcW w:w="1391" w:type="dxa"/>
+            <w:tcW w:w="1418" w:type="dxa"/>
           </w:tcPr>
           <w:p>
             <w:pPr>
@@ -3158,7 +3152,7 @@
         </w:tc>
         <w:tc>
           <w:tcPr>
-            <w:tcW w:w="1553" w:type="dxa"/>
+            <w:tcW w:w="1695" w:type="dxa"/>
           </w:tcPr>
           <w:p>
             <w:pPr>
@@ -3231,7 +3225,7 @@
         </w:tc>
         <w:tc>
           <w:tcPr>
-            <w:tcW w:w="2413" w:type="dxa"/>
+            <w:tcW w:w="2244" w:type="dxa"/>
           </w:tcPr>
           <w:p>
             <w:pPr>
@@ -3252,7 +3246,7 @@
         </w:tc>
         <w:tc>
           <w:tcPr>
-            <w:tcW w:w="1391" w:type="dxa"/>
+            <w:tcW w:w="1418" w:type="dxa"/>
           </w:tcPr>
           <w:p>
             <w:pPr>
@@ -3280,7 +3274,7 @@
         </w:tc>
         <w:tc>
           <w:tcPr>
-            <w:tcW w:w="1553" w:type="dxa"/>
+            <w:tcW w:w="1695" w:type="dxa"/>
           </w:tcPr>
           <w:p>
             <w:pPr>
@@ -3353,7 +3347,7 @@
         </w:tc>
         <w:tc>
           <w:tcPr>
-            <w:tcW w:w="2413" w:type="dxa"/>
+            <w:tcW w:w="2244" w:type="dxa"/>
           </w:tcPr>
           <w:p>
             <w:pPr>
@@ -3376,7 +3370,7 @@
         </w:tc>
         <w:tc>
           <w:tcPr>
-            <w:tcW w:w="1391" w:type="dxa"/>
+            <w:tcW w:w="1418" w:type="dxa"/>
           </w:tcPr>
           <w:p>
             <w:pPr>
@@ -3404,7 +3398,7 @@
         </w:tc>
         <w:tc>
           <w:tcPr>
-            <w:tcW w:w="1553" w:type="dxa"/>
+            <w:tcW w:w="1695" w:type="dxa"/>
           </w:tcPr>
           <w:p>
             <w:pPr>
@@ -3477,7 +3471,7 @@
         </w:tc>
         <w:tc>
           <w:tcPr>
-            <w:tcW w:w="2413" w:type="dxa"/>
+            <w:tcW w:w="2244" w:type="dxa"/>
           </w:tcPr>
           <w:p>
             <w:pPr>
@@ -3498,7 +3492,7 @@
         </w:tc>
         <w:tc>
           <w:tcPr>
-            <w:tcW w:w="1391" w:type="dxa"/>
+            <w:tcW w:w="1418" w:type="dxa"/>
           </w:tcPr>
           <w:p>
             <w:pPr>
@@ -3526,7 +3520,7 @@
         </w:tc>
         <w:tc>
           <w:tcPr>
-            <w:tcW w:w="1553" w:type="dxa"/>
+            <w:tcW w:w="1695" w:type="dxa"/>
           </w:tcPr>
           <w:p>
             <w:pPr>
@@ -3599,7 +3593,7 @@
         </w:tc>
         <w:tc>
           <w:tcPr>
-            <w:tcW w:w="2413" w:type="dxa"/>
+            <w:tcW w:w="2244" w:type="dxa"/>
           </w:tcPr>
           <w:p>
             <w:pPr>
@@ -3620,7 +3614,7 @@
         </w:tc>
         <w:tc>
           <w:tcPr>
-            <w:tcW w:w="1391" w:type="dxa"/>
+            <w:tcW w:w="1418" w:type="dxa"/>
           </w:tcPr>
           <w:p>
             <w:pPr>
@@ -3648,7 +3642,7 @@
         </w:tc>
         <w:tc>
           <w:tcPr>
-            <w:tcW w:w="1553" w:type="dxa"/>
+            <w:tcW w:w="1695" w:type="dxa"/>
           </w:tcPr>
           <w:p>
             <w:pPr>
@@ -3721,7 +3715,7 @@
         </w:tc>
         <w:tc>
           <w:tcPr>
-            <w:tcW w:w="2413" w:type="dxa"/>
+            <w:tcW w:w="2244" w:type="dxa"/>
           </w:tcPr>
           <w:p>
             <w:pPr>
@@ -3742,7 +3736,7 @@
         </w:tc>
         <w:tc>
           <w:tcPr>
-            <w:tcW w:w="1391" w:type="dxa"/>
+            <w:tcW w:w="1418" w:type="dxa"/>
           </w:tcPr>
           <w:p>
             <w:pPr>
@@ -3770,7 +3764,7 @@
         </w:tc>
         <w:tc>
           <w:tcPr>
-            <w:tcW w:w="1553" w:type="dxa"/>
+            <w:tcW w:w="1695" w:type="dxa"/>
           </w:tcPr>
           <w:p>
             <w:pPr>
@@ -3843,7 +3837,7 @@
         </w:tc>
         <w:tc>
           <w:tcPr>
-            <w:tcW w:w="2413" w:type="dxa"/>
+            <w:tcW w:w="2244" w:type="dxa"/>
           </w:tcPr>
           <w:p>
             <w:pPr>
@@ -3866,7 +3860,7 @@
         </w:tc>
         <w:tc>
           <w:tcPr>
-            <w:tcW w:w="1391" w:type="dxa"/>
+            <w:tcW w:w="1418" w:type="dxa"/>
           </w:tcPr>
           <w:p>
             <w:pPr>
@@ -3894,7 +3888,7 @@
         </w:tc>
         <w:tc>
           <w:tcPr>
-            <w:tcW w:w="1553" w:type="dxa"/>
+            <w:tcW w:w="1695" w:type="dxa"/>
           </w:tcPr>
           <w:p>
             <w:pPr>
@@ -3967,7 +3961,7 @@
         </w:tc>
         <w:tc>
           <w:tcPr>
-            <w:tcW w:w="2413" w:type="dxa"/>
+            <w:tcW w:w="2244" w:type="dxa"/>
           </w:tcPr>
           <w:p>
             <w:pPr>
@@ -3988,7 +3982,7 @@
         </w:tc>
         <w:tc>
           <w:tcPr>
-            <w:tcW w:w="1391" w:type="dxa"/>
+            <w:tcW w:w="1418" w:type="dxa"/>
           </w:tcPr>
           <w:p>
             <w:pPr>
@@ -4016,7 +4010,7 @@
         </w:tc>
         <w:tc>
           <w:tcPr>
-            <w:tcW w:w="1553" w:type="dxa"/>
+            <w:tcW w:w="1695" w:type="dxa"/>
           </w:tcPr>
           <w:p>
             <w:pPr>
@@ -4089,7 +4083,7 @@
         </w:tc>
         <w:tc>
           <w:tcPr>
-            <w:tcW w:w="2413" w:type="dxa"/>
+            <w:tcW w:w="2244" w:type="dxa"/>
           </w:tcPr>
           <w:p>
             <w:pPr>
@@ -4110,7 +4104,7 @@
         </w:tc>
         <w:tc>
           <w:tcPr>
-            <w:tcW w:w="1391" w:type="dxa"/>
+            <w:tcW w:w="1418" w:type="dxa"/>
           </w:tcPr>
           <w:p>
             <w:pPr>
@@ -4138,7 +4132,7 @@
         </w:tc>
         <w:tc>
           <w:tcPr>
-            <w:tcW w:w="1553" w:type="dxa"/>
+            <w:tcW w:w="1695" w:type="dxa"/>
           </w:tcPr>
           <w:p>
             <w:pPr>
@@ -4204,7 +4198,7 @@
         </w:tc>
         <w:tc>
           <w:tcPr>
-            <w:tcW w:w="2413" w:type="dxa"/>
+            <w:tcW w:w="2244" w:type="dxa"/>
           </w:tcPr>
           <w:p>
             <w:pPr>
@@ -4225,7 +4219,7 @@
         </w:tc>
         <w:tc>
           <w:tcPr>
-            <w:tcW w:w="1391" w:type="dxa"/>
+            <w:tcW w:w="1418" w:type="dxa"/>
           </w:tcPr>
           <w:p>
             <w:pPr>
@@ -4253,7 +4247,7 @@
         </w:tc>
         <w:tc>
           <w:tcPr>
-            <w:tcW w:w="1553" w:type="dxa"/>
+            <w:tcW w:w="1695" w:type="dxa"/>
           </w:tcPr>
           <w:p>
             <w:pPr>
@@ -4328,7 +4322,7 @@
         </w:tc>
         <w:tc>
           <w:tcPr>
-            <w:tcW w:w="2413" w:type="dxa"/>
+            <w:tcW w:w="2244" w:type="dxa"/>
           </w:tcPr>
           <w:p>
             <w:pPr>
@@ -4351,7 +4345,7 @@
         </w:tc>
         <w:tc>
           <w:tcPr>
-            <w:tcW w:w="1391" w:type="dxa"/>
+            <w:tcW w:w="1418" w:type="dxa"/>
           </w:tcPr>
           <w:p>
             <w:pPr>
@@ -4379,7 +4373,7 @@
         </w:tc>
         <w:tc>
           <w:tcPr>
-            <w:tcW w:w="1553" w:type="dxa"/>
+            <w:tcW w:w="1695" w:type="dxa"/>
           </w:tcPr>
           <w:p>
             <w:pPr>
@@ -4452,7 +4446,7 @@
         </w:tc>
         <w:tc>
           <w:tcPr>
-            <w:tcW w:w="2413" w:type="dxa"/>
+            <w:tcW w:w="2244" w:type="dxa"/>
           </w:tcPr>
           <w:p>
             <w:pPr>
@@ -4475,7 +4469,7 @@
         </w:tc>
         <w:tc>
           <w:tcPr>
-            <w:tcW w:w="1391" w:type="dxa"/>
+            <w:tcW w:w="1418" w:type="dxa"/>
           </w:tcPr>
           <w:p>
             <w:pPr>
@@ -4503,7 +4497,7 @@
         </w:tc>
         <w:tc>
           <w:tcPr>
-            <w:tcW w:w="1553" w:type="dxa"/>
+            <w:tcW w:w="1695" w:type="dxa"/>
           </w:tcPr>
           <w:p>
             <w:pPr>
@@ -4576,7 +4570,7 @@
         </w:tc>
         <w:tc>
           <w:tcPr>
-            <w:tcW w:w="2413" w:type="dxa"/>
+            <w:tcW w:w="2244" w:type="dxa"/>
           </w:tcPr>
           <w:p>
             <w:pPr>
@@ -4599,7 +4593,7 @@
         </w:tc>
         <w:tc>
           <w:tcPr>
-            <w:tcW w:w="1391" w:type="dxa"/>
+            <w:tcW w:w="1418" w:type="dxa"/>
           </w:tcPr>
           <w:p>
             <w:pPr>
@@ -4627,7 +4621,7 @@
         </w:tc>
         <w:tc>
           <w:tcPr>
-            <w:tcW w:w="1553" w:type="dxa"/>
+            <w:tcW w:w="1695" w:type="dxa"/>
           </w:tcPr>
           <w:p>
             <w:pPr>
@@ -4700,7 +4694,7 @@
         </w:tc>
         <w:tc>
           <w:tcPr>
-            <w:tcW w:w="2413" w:type="dxa"/>
+            <w:tcW w:w="2244" w:type="dxa"/>
           </w:tcPr>
           <w:p>
             <w:pPr>
@@ -4723,7 +4717,7 @@
         </w:tc>
         <w:tc>
           <w:tcPr>
-            <w:tcW w:w="1391" w:type="dxa"/>
+            <w:tcW w:w="1418" w:type="dxa"/>
           </w:tcPr>
           <w:p>
             <w:pPr>
@@ -4751,7 +4745,7 @@
         </w:tc>
         <w:tc>
           <w:tcPr>
-            <w:tcW w:w="1553" w:type="dxa"/>
+            <w:tcW w:w="1695" w:type="dxa"/>
           </w:tcPr>
           <w:p>
             <w:pPr>
@@ -4833,7 +4827,7 @@
         </w:tc>
         <w:tc>
           <w:tcPr>
-            <w:tcW w:w="2413" w:type="dxa"/>
+            <w:tcW w:w="2244" w:type="dxa"/>
           </w:tcPr>
           <w:p>
             <w:pPr>
@@ -4854,7 +4848,7 @@
         </w:tc>
         <w:tc>
           <w:tcPr>
-            <w:tcW w:w="1391" w:type="dxa"/>
+            <w:tcW w:w="1418" w:type="dxa"/>
           </w:tcPr>
           <w:p>
             <w:pPr>
@@ -4882,7 +4876,7 @@
         </w:tc>
         <w:tc>
           <w:tcPr>
-            <w:tcW w:w="1553" w:type="dxa"/>
+            <w:tcW w:w="1695" w:type="dxa"/>
           </w:tcPr>
           <w:p>
             <w:pPr>
@@ -4955,7 +4949,7 @@
         </w:tc>
         <w:tc>
           <w:tcPr>
-            <w:tcW w:w="2413" w:type="dxa"/>
+            <w:tcW w:w="2244" w:type="dxa"/>
           </w:tcPr>
           <w:p>
             <w:pPr>
@@ -4976,7 +4970,7 @@
         </w:tc>
         <w:tc>
           <w:tcPr>
-            <w:tcW w:w="1391" w:type="dxa"/>
+            <w:tcW w:w="1418" w:type="dxa"/>
           </w:tcPr>
           <w:p>
             <w:pPr>
@@ -5004,7 +4998,7 @@
         </w:tc>
         <w:tc>
           <w:tcPr>
-            <w:tcW w:w="1553" w:type="dxa"/>
+            <w:tcW w:w="1695" w:type="dxa"/>
           </w:tcPr>
           <w:p>
             <w:pPr>
@@ -5077,7 +5071,7 @@
         </w:tc>
         <w:tc>
           <w:tcPr>
-            <w:tcW w:w="2413" w:type="dxa"/>
+            <w:tcW w:w="2244" w:type="dxa"/>
           </w:tcPr>
           <w:p>
             <w:pPr>
@@ -5098,7 +5092,7 @@
         </w:tc>
         <w:tc>
           <w:tcPr>
-            <w:tcW w:w="1391" w:type="dxa"/>
+            <w:tcW w:w="1418" w:type="dxa"/>
           </w:tcPr>
           <w:p>
             <w:pPr>
@@ -5126,7 +5120,7 @@
         </w:tc>
         <w:tc>
           <w:tcPr>
-            <w:tcW w:w="1553" w:type="dxa"/>
+            <w:tcW w:w="1695" w:type="dxa"/>
           </w:tcPr>
           <w:p>
             <w:pPr>
@@ -5199,7 +5193,7 @@
         </w:tc>
         <w:tc>
           <w:tcPr>
-            <w:tcW w:w="2413" w:type="dxa"/>
+            <w:tcW w:w="2244" w:type="dxa"/>
           </w:tcPr>
           <w:p>
             <w:pPr>
@@ -5222,7 +5216,7 @@
         </w:tc>
         <w:tc>
           <w:tcPr>
-            <w:tcW w:w="1391" w:type="dxa"/>
+            <w:tcW w:w="1418" w:type="dxa"/>
           </w:tcPr>
           <w:p>
             <w:pPr>
@@ -5250,7 +5244,7 @@
         </w:tc>
         <w:tc>
           <w:tcPr>
-            <w:tcW w:w="1553" w:type="dxa"/>
+            <w:tcW w:w="1695" w:type="dxa"/>
           </w:tcPr>
           <w:p>
             <w:pPr>
@@ -5323,7 +5317,7 @@
         </w:tc>
         <w:tc>
           <w:tcPr>
-            <w:tcW w:w="2413" w:type="dxa"/>
+            <w:tcW w:w="2244" w:type="dxa"/>
           </w:tcPr>
           <w:p>
             <w:pPr>
@@ -5344,7 +5338,7 @@
         </w:tc>
         <w:tc>
           <w:tcPr>
-            <w:tcW w:w="1391" w:type="dxa"/>
+            <w:tcW w:w="1418" w:type="dxa"/>
           </w:tcPr>
           <w:p>
             <w:pPr>
@@ -5372,7 +5366,7 @@
         </w:tc>
         <w:tc>
           <w:tcPr>
-            <w:tcW w:w="1553" w:type="dxa"/>
+            <w:tcW w:w="1695" w:type="dxa"/>
           </w:tcPr>
           <w:p>
             <w:pPr>
@@ -5445,7 +5439,7 @@
         </w:tc>
         <w:tc>
           <w:tcPr>
-            <w:tcW w:w="2413" w:type="dxa"/>
+            <w:tcW w:w="2244" w:type="dxa"/>
           </w:tcPr>
           <w:p>
             <w:pPr>
@@ -5466,7 +5460,7 @@
         </w:tc>
         <w:tc>
           <w:tcPr>
-            <w:tcW w:w="1391" w:type="dxa"/>
+            <w:tcW w:w="1418" w:type="dxa"/>
           </w:tcPr>
           <w:p>
             <w:pPr>
@@ -5494,7 +5488,7 @@
         </w:tc>
         <w:tc>
           <w:tcPr>
-            <w:tcW w:w="1553" w:type="dxa"/>
+            <w:tcW w:w="1695" w:type="dxa"/>
           </w:tcPr>
           <w:p>
             <w:pPr>
@@ -5567,7 +5561,7 @@
         </w:tc>
         <w:tc>
           <w:tcPr>
-            <w:tcW w:w="2413" w:type="dxa"/>
+            <w:tcW w:w="2244" w:type="dxa"/>
           </w:tcPr>
           <w:p>
             <w:pPr>
@@ -5588,7 +5582,7 @@
         </w:tc>
         <w:tc>
           <w:tcPr>
-            <w:tcW w:w="1391" w:type="dxa"/>
+            <w:tcW w:w="1418" w:type="dxa"/>
           </w:tcPr>
           <w:p>
             <w:pPr>
@@ -5616,7 +5610,7 @@
         </w:tc>
         <w:tc>
           <w:tcPr>
-            <w:tcW w:w="1553" w:type="dxa"/>
+            <w:tcW w:w="1695" w:type="dxa"/>
           </w:tcPr>
           <w:p>
             <w:pPr>
@@ -5689,7 +5683,7 @@
         </w:tc>
         <w:tc>
           <w:tcPr>
-            <w:tcW w:w="2413" w:type="dxa"/>
+            <w:tcW w:w="2244" w:type="dxa"/>
           </w:tcPr>
           <w:p>
             <w:pPr>
@@ -5712,7 +5706,7 @@
         </w:tc>
         <w:tc>
           <w:tcPr>
-            <w:tcW w:w="1391" w:type="dxa"/>
+            <w:tcW w:w="1418" w:type="dxa"/>
           </w:tcPr>
           <w:p>
             <w:pPr>
@@ -5740,7 +5734,7 @@
         </w:tc>
         <w:tc>
           <w:tcPr>
-            <w:tcW w:w="1553" w:type="dxa"/>
+            <w:tcW w:w="1695" w:type="dxa"/>
           </w:tcPr>
           <w:p>
             <w:pPr>
@@ -5813,7 +5807,7 @@
         </w:tc>
         <w:tc>
           <w:tcPr>
-            <w:tcW w:w="2413" w:type="dxa"/>
+            <w:tcW w:w="2244" w:type="dxa"/>
           </w:tcPr>
           <w:p>
             <w:pPr>
@@ -5834,7 +5828,7 @@
         </w:tc>
         <w:tc>
           <w:tcPr>
-            <w:tcW w:w="1391" w:type="dxa"/>
+            <w:tcW w:w="1418" w:type="dxa"/>
           </w:tcPr>
           <w:p>
             <w:pPr>
@@ -5862,7 +5856,7 @@
         </w:tc>
         <w:tc>
           <w:tcPr>
-            <w:tcW w:w="1553" w:type="dxa"/>
+            <w:tcW w:w="1695" w:type="dxa"/>
           </w:tcPr>
           <w:p>
             <w:pPr>
@@ -5935,7 +5929,7 @@
         </w:tc>
         <w:tc>
           <w:tcPr>
-            <w:tcW w:w="2413" w:type="dxa"/>
+            <w:tcW w:w="2244" w:type="dxa"/>
           </w:tcPr>
           <w:p>
             <w:pPr>
@@ -5956,7 +5950,7 @@
         </w:tc>
         <w:tc>
           <w:tcPr>
-            <w:tcW w:w="1391" w:type="dxa"/>
+            <w:tcW w:w="1418" w:type="dxa"/>
           </w:tcPr>
           <w:p>
             <w:pPr>
@@ -5984,7 +5978,7 @@
         </w:tc>
         <w:tc>
           <w:tcPr>
-            <w:tcW w:w="1553" w:type="dxa"/>
+            <w:tcW w:w="1695" w:type="dxa"/>
           </w:tcPr>
           <w:p>
             <w:pPr>
@@ -6057,7 +6051,7 @@
         </w:tc>
         <w:tc>
           <w:tcPr>
-            <w:tcW w:w="2413" w:type="dxa"/>
+            <w:tcW w:w="2244" w:type="dxa"/>
           </w:tcPr>
           <w:p>
             <w:pPr>
@@ -6078,7 +6072,7 @@
         </w:tc>
         <w:tc>
           <w:tcPr>
-            <w:tcW w:w="1391" w:type="dxa"/>
+            <w:tcW w:w="1418" w:type="dxa"/>
           </w:tcPr>
           <w:p>
             <w:pPr>
@@ -6106,7 +6100,7 @@
         </w:tc>
         <w:tc>
           <w:tcPr>
-            <w:tcW w:w="1553" w:type="dxa"/>
+            <w:tcW w:w="1695" w:type="dxa"/>
           </w:tcPr>
           <w:p>
             <w:pPr>
@@ -6179,7 +6173,7 @@
         </w:tc>
         <w:tc>
           <w:tcPr>
-            <w:tcW w:w="2413" w:type="dxa"/>
+            <w:tcW w:w="2244" w:type="dxa"/>
           </w:tcPr>
           <w:p>
             <w:pPr>
@@ -6202,7 +6196,7 @@
         </w:tc>
         <w:tc>
           <w:tcPr>
-            <w:tcW w:w="1391" w:type="dxa"/>
+            <w:tcW w:w="1418" w:type="dxa"/>
           </w:tcPr>
           <w:p>
             <w:pPr>
@@ -6230,7 +6224,7 @@
         </w:tc>
         <w:tc>
           <w:tcPr>
-            <w:tcW w:w="1553" w:type="dxa"/>
+            <w:tcW w:w="1695" w:type="dxa"/>
           </w:tcPr>
           <w:p>
             <w:pPr>
@@ -6296,7 +6290,7 @@
         </w:tc>
         <w:tc>
           <w:tcPr>
-            <w:tcW w:w="2413" w:type="dxa"/>
+            <w:tcW w:w="2244" w:type="dxa"/>
           </w:tcPr>
           <w:p>
             <w:pPr>
@@ -6317,7 +6311,7 @@
         </w:tc>
         <w:tc>
           <w:tcPr>
-            <w:tcW w:w="1391" w:type="dxa"/>
+            <w:tcW w:w="1418" w:type="dxa"/>
           </w:tcPr>
           <w:p>
             <w:pPr>
@@ -6345,7 +6339,7 @@
         </w:tc>
         <w:tc>
           <w:tcPr>
-            <w:tcW w:w="1553" w:type="dxa"/>
+            <w:tcW w:w="1695" w:type="dxa"/>
           </w:tcPr>
           <w:p>
             <w:pPr>
@@ -6418,7 +6412,7 @@
         </w:tc>
         <w:tc>
           <w:tcPr>
-            <w:tcW w:w="2413" w:type="dxa"/>
+            <w:tcW w:w="2244" w:type="dxa"/>
           </w:tcPr>
           <w:p>
             <w:pPr>
@@ -6439,7 +6433,7 @@
         </w:tc>
         <w:tc>
           <w:tcPr>
-            <w:tcW w:w="1391" w:type="dxa"/>
+            <w:tcW w:w="1418" w:type="dxa"/>
           </w:tcPr>
           <w:p>
             <w:pPr>
@@ -6467,7 +6461,7 @@
         </w:tc>
         <w:tc>
           <w:tcPr>
-            <w:tcW w:w="1553" w:type="dxa"/>
+            <w:tcW w:w="1695" w:type="dxa"/>
           </w:tcPr>
           <w:p>
             <w:pPr>
@@ -6540,7 +6534,7 @@
         </w:tc>
         <w:tc>
           <w:tcPr>
-            <w:tcW w:w="2413" w:type="dxa"/>
+            <w:tcW w:w="2244" w:type="dxa"/>
           </w:tcPr>
           <w:p>
             <w:pPr>
@@ -6561,7 +6555,7 @@
         </w:tc>
         <w:tc>
           <w:tcPr>
-            <w:tcW w:w="1391" w:type="dxa"/>
+            <w:tcW w:w="1418" w:type="dxa"/>
           </w:tcPr>
           <w:p>
             <w:pPr>
@@ -6589,7 +6583,7 @@
         </w:tc>
         <w:tc>
           <w:tcPr>
-            <w:tcW w:w="1553" w:type="dxa"/>
+            <w:tcW w:w="1695" w:type="dxa"/>
           </w:tcPr>
           <w:p>
             <w:pPr>
@@ -6662,7 +6656,7 @@
         </w:tc>
         <w:tc>
           <w:tcPr>
-            <w:tcW w:w="2413" w:type="dxa"/>
+            <w:tcW w:w="2244" w:type="dxa"/>
           </w:tcPr>
           <w:p>
             <w:pPr>
@@ -6685,7 +6679,7 @@
         </w:tc>
         <w:tc>
           <w:tcPr>
-            <w:tcW w:w="1391" w:type="dxa"/>
+            <w:tcW w:w="1418" w:type="dxa"/>
           </w:tcPr>
           <w:p>
             <w:pPr>
@@ -6713,7 +6707,7 @@
         </w:tc>
         <w:tc>
           <w:tcPr>
-            <w:tcW w:w="1553" w:type="dxa"/>
+            <w:tcW w:w="1695" w:type="dxa"/>
           </w:tcPr>
           <w:p>
             <w:pPr>
@@ -6786,7 +6780,7 @@
         </w:tc>
         <w:tc>
           <w:tcPr>
-            <w:tcW w:w="2413" w:type="dxa"/>
+            <w:tcW w:w="2244" w:type="dxa"/>
           </w:tcPr>
           <w:p>
             <w:pPr>
@@ -6807,7 +6801,7 @@
         </w:tc>
         <w:tc>
           <w:tcPr>
-            <w:tcW w:w="1391" w:type="dxa"/>
+            <w:tcW w:w="1418" w:type="dxa"/>
           </w:tcPr>
           <w:p>
             <w:pPr>
@@ -6835,7 +6829,7 @@
         </w:tc>
         <w:tc>
           <w:tcPr>
-            <w:tcW w:w="1553" w:type="dxa"/>
+            <w:tcW w:w="1695" w:type="dxa"/>
           </w:tcPr>
           <w:p>
             <w:pPr>
@@ -6908,7 +6902,7 @@
         </w:tc>
         <w:tc>
           <w:tcPr>
-            <w:tcW w:w="2413" w:type="dxa"/>
+            <w:tcW w:w="2244" w:type="dxa"/>
           </w:tcPr>
           <w:p>
             <w:pPr>
@@ -6929,7 +6923,7 @@
         </w:tc>
         <w:tc>
           <w:tcPr>
-            <w:tcW w:w="1391" w:type="dxa"/>
+            <w:tcW w:w="1418" w:type="dxa"/>
           </w:tcPr>
           <w:p>
             <w:pPr>
@@ -6957,7 +6951,7 @@
         </w:tc>
         <w:tc>
           <w:tcPr>
-            <w:tcW w:w="1553" w:type="dxa"/>
+            <w:tcW w:w="1695" w:type="dxa"/>
           </w:tcPr>
           <w:p>
             <w:pPr>
@@ -7023,7 +7017,7 @@
         </w:tc>
         <w:tc>
           <w:tcPr>
-            <w:tcW w:w="2413" w:type="dxa"/>
+            <w:tcW w:w="2244" w:type="dxa"/>
           </w:tcPr>
           <w:p>
             <w:pPr>
@@ -7044,7 +7038,7 @@
         </w:tc>
         <w:tc>
           <w:tcPr>
-            <w:tcW w:w="1391" w:type="dxa"/>
+            <w:tcW w:w="1418" w:type="dxa"/>
           </w:tcPr>
           <w:p>
             <w:pPr>
@@ -7072,7 +7066,7 @@
         </w:tc>
         <w:tc>
           <w:tcPr>
-            <w:tcW w:w="1553" w:type="dxa"/>
+            <w:tcW w:w="1695" w:type="dxa"/>
           </w:tcPr>
           <w:p>
             <w:pPr>
@@ -7194,14 +7188,6 @@
           <w:szCs w:val="24"/>
         </w:rPr>
         <w:t xml:space="preserve"> 1. </w:t>
-      </w:r>
-      <w:r>
-        <w:rPr>
-          <w:rFonts w:ascii="Times New Roman" w:hAnsi="Times New Roman" w:cs="Times New Roman"/>
-          <w:sz w:val="24"/>
-          <w:szCs w:val="24"/>
-        </w:rPr>
-        <w:t xml:space="preserve"> </w:t>
       </w:r>
       <w:r>
         <w:rPr>

</xml_diff>